<commit_message>
Anthony Fraancis Murren Casual Games Repeat Final Commit
Final COmmit for Casual Games Repeat.
</commit_message>
<xml_diff>
--- a/Instructions and Operations.docx
+++ b/Instructions and Operations.docx
@@ -37,6 +37,48 @@
         <w:rPr/>
       </w:pPr>
       <w:r>
+        <w:rPr>
+          <w:rFonts w:ascii="Consolas" w:hAnsi="Consolas"/>
+          <w:color w:val="2B91AF"/>
+          <w:sz w:val="19"/>
+          <w:highlight w:val="white"/>
+        </w:rPr>
+        <w:t>HubConnection</w:t>
+      </w:r>
+      <w:r>
+        <w:rPr>
+          <w:rFonts w:ascii="Consolas" w:hAnsi="Consolas"/>
+          <w:color w:val="000000"/>
+          <w:sz w:val="19"/>
+          <w:highlight w:val="white"/>
+        </w:rPr>
+        <w:t>(</w:t>
+      </w:r>
+      <w:r>
+        <w:rPr>
+          <w:rFonts w:ascii="Consolas" w:hAnsi="Consolas"/>
+          <w:color w:val="A31515"/>
+          <w:sz w:val="19"/>
+          <w:highlight w:val="white"/>
+        </w:rPr>
+        <w:t>"http://localhost:49727"</w:t>
+      </w:r>
+      <w:r>
+        <w:rPr>
+          <w:rFonts w:ascii="Consolas" w:hAnsi="Consolas"/>
+          <w:color w:val="000000"/>
+          <w:sz w:val="19"/>
+          <w:highlight w:val="white"/>
+        </w:rPr>
+        <w:t>);</w:t>
+      </w:r>
+    </w:p>
+    <w:p>
+      <w:pPr>
+        <w:pStyle w:val="Normal"/>
+        <w:rPr/>
+      </w:pPr>
+      <w:r>
         <w:rPr/>
       </w:r>
     </w:p>
@@ -117,145 +159,29 @@
       <w:r>
         <w:rPr/>
         <w:t>IncreaseCollectable (Texture with I in the centre) will increase your score +1.</w:t>
+      </w:r>
+    </w:p>
+    <w:p>
+      <w:pPr>
+        <w:pStyle w:val="Normal"/>
+        <w:rPr/>
+      </w:pPr>
+      <w:r>
+        <w:rPr/>
+        <w:t>Score to win is 10.</w:t>
       </w:r>
     </w:p>
     <w:sectPr>
       <w:type w:val="nextPage"/>
-      <w:pgSz w:w="11905" w:h="16837"/>
+      <w:pgSz w:w="11906" w:h="16838"/>
       <w:pgMar w:left="1134" w:right="1134" w:header="0" w:top="1134" w:footer="0" w:bottom="1134" w:gutter="0"/>
       <w:pgNumType w:fmt="decimal"/>
       <w:formProt w:val="false"/>
       <w:textDirection w:val="lrTb"/>
+      <w:docGrid w:type="default" w:linePitch="240" w:charSpace="4294961151"/>
     </w:sectPr>
   </w:body>
 </w:document>
-</file>
-
-<file path=word/numbering.xml><?xml version="1.0" encoding="utf-8"?>
-<w:numbering xmlns:w="http://schemas.openxmlformats.org/wordprocessingml/2006/main" xmlns:o="urn:schemas-microsoft-com:office:office" xmlns:r="http://schemas.openxmlformats.org/officeDocument/2006/relationships" xmlns:v="urn:schemas-microsoft-com:vml">
-  <w:abstractNum w:abstractNumId="1">
-    <w:lvl w:ilvl="0">
-      <w:start w:val="1"/>
-      <w:numFmt w:val="none"/>
-      <w:suff w:val="nothing"/>
-      <w:lvlText w:val=""/>
-      <w:lvlJc w:val="left"/>
-      <w:pPr>
-        <w:tabs>
-          <w:tab w:val="num" w:pos="432"/>
-        </w:tabs>
-        <w:ind w:left="432" w:hanging="432"/>
-      </w:pPr>
-    </w:lvl>
-    <w:lvl w:ilvl="1">
-      <w:start w:val="1"/>
-      <w:numFmt w:val="none"/>
-      <w:suff w:val="nothing"/>
-      <w:lvlText w:val=""/>
-      <w:lvlJc w:val="left"/>
-      <w:pPr>
-        <w:tabs>
-          <w:tab w:val="num" w:pos="576"/>
-        </w:tabs>
-        <w:ind w:left="576" w:hanging="576"/>
-      </w:pPr>
-    </w:lvl>
-    <w:lvl w:ilvl="2">
-      <w:start w:val="1"/>
-      <w:numFmt w:val="none"/>
-      <w:suff w:val="nothing"/>
-      <w:lvlText w:val=""/>
-      <w:lvlJc w:val="left"/>
-      <w:pPr>
-        <w:tabs>
-          <w:tab w:val="num" w:pos="720"/>
-        </w:tabs>
-        <w:ind w:left="720" w:hanging="720"/>
-      </w:pPr>
-    </w:lvl>
-    <w:lvl w:ilvl="3">
-      <w:start w:val="1"/>
-      <w:numFmt w:val="none"/>
-      <w:suff w:val="nothing"/>
-      <w:lvlText w:val=""/>
-      <w:lvlJc w:val="left"/>
-      <w:pPr>
-        <w:tabs>
-          <w:tab w:val="num" w:pos="864"/>
-        </w:tabs>
-        <w:ind w:left="864" w:hanging="864"/>
-      </w:pPr>
-    </w:lvl>
-    <w:lvl w:ilvl="4">
-      <w:start w:val="1"/>
-      <w:numFmt w:val="none"/>
-      <w:suff w:val="nothing"/>
-      <w:lvlText w:val=""/>
-      <w:lvlJc w:val="left"/>
-      <w:pPr>
-        <w:tabs>
-          <w:tab w:val="num" w:pos="1008"/>
-        </w:tabs>
-        <w:ind w:left="1008" w:hanging="1008"/>
-      </w:pPr>
-    </w:lvl>
-    <w:lvl w:ilvl="5">
-      <w:start w:val="1"/>
-      <w:numFmt w:val="none"/>
-      <w:suff w:val="nothing"/>
-      <w:lvlText w:val=""/>
-      <w:lvlJc w:val="left"/>
-      <w:pPr>
-        <w:tabs>
-          <w:tab w:val="num" w:pos="1152"/>
-        </w:tabs>
-        <w:ind w:left="1152" w:hanging="1152"/>
-      </w:pPr>
-    </w:lvl>
-    <w:lvl w:ilvl="6">
-      <w:start w:val="1"/>
-      <w:numFmt w:val="none"/>
-      <w:suff w:val="nothing"/>
-      <w:lvlText w:val=""/>
-      <w:lvlJc w:val="left"/>
-      <w:pPr>
-        <w:tabs>
-          <w:tab w:val="num" w:pos="1296"/>
-        </w:tabs>
-        <w:ind w:left="1296" w:hanging="1296"/>
-      </w:pPr>
-    </w:lvl>
-    <w:lvl w:ilvl="7">
-      <w:start w:val="1"/>
-      <w:numFmt w:val="none"/>
-      <w:suff w:val="nothing"/>
-      <w:lvlText w:val=""/>
-      <w:lvlJc w:val="left"/>
-      <w:pPr>
-        <w:tabs>
-          <w:tab w:val="num" w:pos="1440"/>
-        </w:tabs>
-        <w:ind w:left="1440" w:hanging="1440"/>
-      </w:pPr>
-    </w:lvl>
-    <w:lvl w:ilvl="8">
-      <w:start w:val="1"/>
-      <w:numFmt w:val="none"/>
-      <w:suff w:val="nothing"/>
-      <w:lvlText w:val=""/>
-      <w:lvlJc w:val="left"/>
-      <w:pPr>
-        <w:tabs>
-          <w:tab w:val="num" w:pos="1584"/>
-        </w:tabs>
-        <w:ind w:left="1584" w:hanging="1584"/>
-      </w:pPr>
-    </w:lvl>
-  </w:abstractNum>
-  <w:num w:numId="1">
-    <w:abstractNumId w:val="1"/>
-  </w:num>
-</w:numbering>
 </file>
 
 <file path=word/styles.xml><?xml version="1.0" encoding="utf-8"?>
@@ -264,7 +190,7 @@
     <w:rPrDefault>
       <w:rPr>
         <w:rFonts w:ascii="Times New Roman" w:hAnsi="Times New Roman" w:eastAsia="Andale Sans UI" w:cs="Tahoma"/>
-        <w:sz w:val="24"/>
+        <w:sz w:val="20"/>
         <w:szCs w:val="24"/>
         <w:lang w:val="de-DE" w:eastAsia="ja-JP" w:bidi="fa-IR"/>
       </w:rPr>
@@ -278,14 +204,13 @@
     <w:qFormat/>
     <w:pPr>
       <w:widowControl w:val="false"/>
-      <w:kinsoku w:val="true"/>
       <w:overflowPunct w:val="true"/>
-      <w:autoSpaceDE w:val="true"/>
       <w:bidi w:val="0"/>
+      <w:jc w:val="left"/>
     </w:pPr>
     <w:rPr>
       <w:rFonts w:ascii="Times New Roman" w:hAnsi="Times New Roman" w:eastAsia="Andale Sans UI" w:cs="Tahoma"/>
-      <w:color w:val="auto"/>
+      <w:color w:val="00000A"/>
       <w:sz w:val="24"/>
       <w:szCs w:val="24"/>
       <w:lang w:val="zxx" w:eastAsia="zxx" w:bidi="zxx"/>
@@ -294,15 +219,9 @@
   <w:style w:type="paragraph" w:styleId="Heading1">
     <w:name w:val="Heading 1"/>
     <w:basedOn w:val="Heading"/>
-    <w:next w:val="TextBody"/>
-    <w:qFormat/>
-    <w:pPr>
-      <w:numPr>
-        <w:ilvl w:val="0"/>
-        <w:numId w:val="1"/>
-      </w:numPr>
+    <w:qFormat/>
+    <w:pPr>
       <w:spacing w:before="240" w:after="120"/>
-      <w:outlineLvl w:val="0"/>
       <w:outlineLvl w:val="0"/>
     </w:pPr>
     <w:rPr>
@@ -315,15 +234,9 @@
   <w:style w:type="paragraph" w:styleId="Heading2">
     <w:name w:val="Heading 2"/>
     <w:basedOn w:val="Heading"/>
-    <w:next w:val="TextBody"/>
-    <w:qFormat/>
-    <w:pPr>
-      <w:numPr>
-        <w:ilvl w:val="1"/>
-        <w:numId w:val="1"/>
-      </w:numPr>
+    <w:qFormat/>
+    <w:pPr>
       <w:spacing w:before="200" w:after="120"/>
-      <w:outlineLvl w:val="1"/>
       <w:outlineLvl w:val="1"/>
     </w:pPr>
     <w:rPr>
@@ -336,15 +249,9 @@
   <w:style w:type="paragraph" w:styleId="Heading3">
     <w:name w:val="Heading 3"/>
     <w:basedOn w:val="Heading"/>
-    <w:next w:val="TextBody"/>
-    <w:qFormat/>
-    <w:pPr>
-      <w:numPr>
-        <w:ilvl w:val="2"/>
-        <w:numId w:val="1"/>
-      </w:numPr>
+    <w:qFormat/>
+    <w:pPr>
       <w:spacing w:before="140" w:after="120"/>
-      <w:outlineLvl w:val="2"/>
       <w:outlineLvl w:val="2"/>
     </w:pPr>
     <w:rPr>
@@ -425,7 +332,6 @@
   <w:style w:type="paragraph" w:styleId="Title">
     <w:name w:val="Title"/>
     <w:basedOn w:val="Heading"/>
-    <w:next w:val="TextBody"/>
     <w:qFormat/>
     <w:pPr>
       <w:jc w:val="center"/>
@@ -440,7 +346,6 @@
   <w:style w:type="paragraph" w:styleId="Subtitle">
     <w:name w:val="Subtitle"/>
     <w:basedOn w:val="Heading"/>
-    <w:next w:val="TextBody"/>
     <w:qFormat/>
     <w:pPr>
       <w:spacing w:before="60" w:after="120"/>

</xml_diff>